<commit_message>
ajout de details sur self
</commit_message>
<xml_diff>
--- a/lesFlechesEtDeuxPointsEnPhp.docx
+++ b/lesFlechesEtDeuxPointsEnPhp.docx
@@ -724,7 +724,9 @@
         </w:rPr>
       </w:pPr>
       <w:r>
-        <w:rPr/>
+        <w:rPr>
+          <w:shd w:fill="FFFF00" w:val="clear"/>
+        </w:rPr>
       </w:r>
     </w:p>
     <w:p>
@@ -737,7 +739,9 @@
         </w:rPr>
       </w:pPr>
       <w:r>
-        <w:rPr/>
+        <w:rPr>
+          <w:shd w:fill="FFFF00" w:val="clear"/>
+        </w:rPr>
       </w:r>
     </w:p>
     <w:p>
@@ -750,7 +754,9 @@
         </w:rPr>
       </w:pPr>
       <w:r>
-        <w:rPr/>
+        <w:rPr>
+          <w:shd w:fill="FFFF00" w:val="clear"/>
+        </w:rPr>
       </w:r>
     </w:p>
     <w:p>
@@ -763,7 +769,9 @@
         </w:rPr>
       </w:pPr>
       <w:r>
-        <w:rPr/>
+        <w:rPr>
+          <w:shd w:fill="FFFF00" w:val="clear"/>
+        </w:rPr>
       </w:r>
     </w:p>
     <w:p>
@@ -784,7 +792,7 @@
       </w:pPr>
       <w:r>
         <w:rPr>
-          <w:rFonts w:eastAsia="NSimSun" w:cs="Arial" w:ascii="Liberation Serif" w:hAnsi="Liberation Serif"/>
+          <w:rFonts w:eastAsia="NSimSun" w:cs="Arial"/>
           <w:b/>
           <w:bCs/>
           <w:color w:val="auto"/>
@@ -806,7 +814,9 @@
         </w:rPr>
       </w:pPr>
       <w:r>
-        <w:rPr/>
+        <w:rPr>
+          <w:shd w:fill="FFFF00" w:val="clear"/>
+        </w:rPr>
       </w:r>
     </w:p>
     <w:p>
@@ -862,7 +872,9 @@
         </w:rPr>
       </w:pPr>
       <w:r>
-        <w:rPr/>
+        <w:rPr>
+          <w:shd w:fill="auto" w:val="clear"/>
+        </w:rPr>
       </w:r>
     </w:p>
     <w:p>
@@ -956,7 +968,9 @@
         </w:rPr>
       </w:pPr>
       <w:r>
-        <w:rPr/>
+        <w:rPr>
+          <w:shd w:fill="FFFF00" w:val="clear"/>
+        </w:rPr>
       </w:r>
     </w:p>
     <w:p>
@@ -1255,7 +1269,13 @@
         <w:rPr>
           <w:rStyle w:val="Textesource"/>
         </w:rPr>
-        <w:t>;</w:t>
+        <w:t>; //</w:t>
+      </w:r>
+      <w:r>
+        <w:rPr>
+          <w:rStyle w:val="Textesource"/>
+        </w:rPr>
+        <w:t>self fait reference à la classe courante dans laquelle il est utilisé et  sert à acceder aux methodes et attributs static</w:t>
       </w:r>
     </w:p>
     <w:p>
@@ -1972,7 +1992,6 @@
     </w:lvl>
     <w:lvl w:ilvl="1">
       <w:start w:val="1"/>
-      <w:pStyle w:val="Heading2"/>
       <w:numFmt w:val="none"/>
       <w:suff w:val="nothing"/>
       <w:lvlText w:val=""/>

</xml_diff>